<commit_message>
Lambda Syntax , Implementation with Consumer
</commit_message>
<xml_diff>
--- a/Functional Programming With Streams Doc.docx
+++ b/Functional Programming With Streams Doc.docx
@@ -2,6 +2,390 @@
 <file path=word/document.xml><?xml version="1.0" encoding="utf-8"?>
 <w:document xmlns:wpc="http://schemas.microsoft.com/office/word/2010/wordprocessingCanvas" xmlns:cx="http://schemas.microsoft.com/office/drawing/2014/chartex" xmlns:cx1="http://schemas.microsoft.com/office/drawing/2015/9/8/chartex" xmlns:mc="http://schemas.openxmlformats.org/markup-compatibility/2006" xmlns:o="urn:schemas-microsoft-com:office:office" xmlns:r="http://schemas.openxmlformats.org/officeDocument/2006/relationships" xmlns:m="http://schemas.openxmlformats.org/officeDocument/2006/math" xmlns:v="urn:schemas-microsoft-com:vml" xmlns:wp14="http://schemas.microsoft.com/office/word/2010/wordprocessingDrawing" xmlns:wp="http://schemas.openxmlformats.org/drawingml/2006/wordprocessingDrawing" xmlns:w10="urn:schemas-microsoft-com:office:word" xmlns:w="http://schemas.openxmlformats.org/wordprocessingml/2006/main" xmlns:w14="http://schemas.microsoft.com/office/word/2010/wordml" xmlns:w15="http://schemas.microsoft.com/office/word/2012/wordml" xmlns:w16se="http://schemas.microsoft.com/office/word/2015/wordml/symex" xmlns:wpg="http://schemas.microsoft.com/office/word/2010/wordprocessingGroup" xmlns:wpi="http://schemas.microsoft.com/office/word/2010/wordprocessingInk" xmlns:wne="http://schemas.microsoft.com/office/word/2006/wordml" xmlns:wps="http://schemas.microsoft.com/office/word/2010/wordprocessingShape" mc:Ignorable="w14 w15 w16se wp14">
   <w:body>
+    <w:p>
+      <w:pPr>
+        <w:jc w:val="center"/>
+        <w:rPr>
+          <w:b/>
+        </w:rPr>
+      </w:pPr>
+      <w:r>
+        <w:rPr>
+          <w:b/>
+        </w:rPr>
+        <w:t>FUNCTIONAL PROGRAMMING</w:t>
+      </w:r>
+    </w:p>
+    <w:p>
+      <w:r>
+        <w:t xml:space="preserve">Based on </w:t>
+      </w:r>
+      <w:proofErr w:type="spellStart"/>
+      <w:r>
+        <w:t>lamda</w:t>
+      </w:r>
+      <w:proofErr w:type="spellEnd"/>
+      <w:r>
+        <w:t xml:space="preserve"> calculus</w:t>
+      </w:r>
+    </w:p>
+    <w:p>
+      <w:pPr>
+        <w:pStyle w:val="ListParagraph"/>
+        <w:numPr>
+          <w:ilvl w:val="0"/>
+          <w:numId w:val="1"/>
+        </w:numPr>
+      </w:pPr>
+      <w:proofErr w:type="gramStart"/>
+      <w:r>
+        <w:t>Stateless :</w:t>
+      </w:r>
+      <w:proofErr w:type="gramEnd"/>
+      <w:r>
+        <w:t xml:space="preserve"> same input</w:t>
+      </w:r>
+      <w:r>
+        <w:sym w:font="Wingdings" w:char="F0E0"/>
+      </w:r>
+      <w:r>
+        <w:t xml:space="preserve"> same output referential transparency, absence of memory.</w:t>
+      </w:r>
+    </w:p>
+    <w:p>
+      <w:pPr>
+        <w:pStyle w:val="ListParagraph"/>
+        <w:ind w:left="1440"/>
+      </w:pPr>
+      <w:r>
+        <w:t xml:space="preserve">No </w:t>
+      </w:r>
+      <w:proofErr w:type="gramStart"/>
+      <w:r>
+        <w:t>variables  ,</w:t>
+      </w:r>
+      <w:proofErr w:type="gramEnd"/>
+      <w:r>
+        <w:t xml:space="preserve"> no Assignments , no loops.</w:t>
+      </w:r>
+    </w:p>
+    <w:p>
+      <w:pPr>
+        <w:rPr>
+          <w:b/>
+        </w:rPr>
+      </w:pPr>
+      <w:r>
+        <w:rPr>
+          <w:b/>
+        </w:rPr>
+        <w:t>Parallelism</w:t>
+      </w:r>
+    </w:p>
+    <w:p>
+      <w:pPr>
+        <w:pStyle w:val="ListParagraph"/>
+        <w:numPr>
+          <w:ilvl w:val="0"/>
+          <w:numId w:val="1"/>
+        </w:numPr>
+      </w:pPr>
+      <w:r>
+        <w:t>Base on Composition of communication</w:t>
+      </w:r>
+    </w:p>
+    <w:p>
+      <w:pPr>
+        <w:pStyle w:val="ListParagraph"/>
+        <w:numPr>
+          <w:ilvl w:val="0"/>
+          <w:numId w:val="1"/>
+        </w:numPr>
+      </w:pPr>
+      <w:r>
+        <w:t>Even in parallel</w:t>
+      </w:r>
+    </w:p>
+    <w:p>
+      <w:pPr>
+        <w:pStyle w:val="ListParagraph"/>
+        <w:numPr>
+          <w:ilvl w:val="0"/>
+          <w:numId w:val="1"/>
+        </w:numPr>
+      </w:pPr>
+      <w:r>
+        <w:t>Communication only through return values</w:t>
+      </w:r>
+    </w:p>
+    <w:p>
+      <w:pPr>
+        <w:pStyle w:val="ListParagraph"/>
+        <w:numPr>
+          <w:ilvl w:val="0"/>
+          <w:numId w:val="1"/>
+        </w:numPr>
+      </w:pPr>
+      <w:r>
+        <w:t xml:space="preserve">No race condition, no need to synchronize/ </w:t>
+      </w:r>
+    </w:p>
+    <w:p>
+      <w:pPr>
+        <w:rPr>
+          <w:b/>
+        </w:rPr>
+      </w:pPr>
+      <w:r>
+        <w:rPr>
+          <w:b/>
+        </w:rPr>
+        <w:t xml:space="preserve">Interfaces </w:t>
+      </w:r>
+    </w:p>
+    <w:p>
+      <w:pPr>
+        <w:pStyle w:val="ListParagraph"/>
+        <w:numPr>
+          <w:ilvl w:val="0"/>
+          <w:numId w:val="2"/>
+        </w:numPr>
+      </w:pPr>
+      <w:r>
+        <w:t>Static methods</w:t>
+      </w:r>
+    </w:p>
+    <w:p>
+      <w:pPr>
+        <w:pStyle w:val="ListParagraph"/>
+        <w:numPr>
+          <w:ilvl w:val="0"/>
+          <w:numId w:val="3"/>
+        </w:numPr>
+      </w:pPr>
+      <w:r>
+        <w:t>Interfaces can have public static final fields</w:t>
+      </w:r>
+    </w:p>
+    <w:p>
+      <w:pPr>
+        <w:pStyle w:val="ListParagraph"/>
+        <w:numPr>
+          <w:ilvl w:val="0"/>
+          <w:numId w:val="3"/>
+        </w:numPr>
+      </w:pPr>
+      <w:r>
+        <w:t>In Java 9 , they can have public static methods</w:t>
+      </w:r>
+    </w:p>
+    <w:p>
+      <w:pPr>
+        <w:pStyle w:val="ListParagraph"/>
+        <w:numPr>
+          <w:ilvl w:val="0"/>
+          <w:numId w:val="3"/>
+        </w:numPr>
+      </w:pPr>
+      <w:r>
+        <w:t>Interfaces can have default methods</w:t>
+      </w:r>
+    </w:p>
+    <w:p>
+      <w:pPr>
+        <w:pStyle w:val="ListParagraph"/>
+        <w:numPr>
+          <w:ilvl w:val="0"/>
+          <w:numId w:val="3"/>
+        </w:numPr>
+      </w:pPr>
+      <w:r>
+        <w:t xml:space="preserve">Interfaces still stateless unlike abstract as they have instance fields </w:t>
+      </w:r>
+      <w:proofErr w:type="gramStart"/>
+      <w:r>
+        <w:t>and  behavior</w:t>
+      </w:r>
+      <w:proofErr w:type="gramEnd"/>
+      <w:r>
+        <w:t>.</w:t>
+      </w:r>
+    </w:p>
+    <w:p>
+      <w:pPr>
+        <w:rPr>
+          <w:b/>
+        </w:rPr>
+      </w:pPr>
+      <w:r>
+        <w:rPr>
+          <w:b/>
+        </w:rPr>
+        <w:t>Functional Interface</w:t>
+      </w:r>
+    </w:p>
+    <w:p>
+      <w:pPr>
+        <w:pStyle w:val="ListParagraph"/>
+        <w:numPr>
+          <w:ilvl w:val="0"/>
+          <w:numId w:val="4"/>
+        </w:numPr>
+        <w:rPr>
+          <w:b/>
+        </w:rPr>
+      </w:pPr>
+      <w:r>
+        <w:t>Any interface with a single abstract method</w:t>
+      </w:r>
+    </w:p>
+    <w:p>
+      <w:pPr>
+        <w:pStyle w:val="ListParagraph"/>
+        <w:numPr>
+          <w:ilvl w:val="0"/>
+          <w:numId w:val="4"/>
+        </w:numPr>
+        <w:rPr>
+          <w:b/>
+        </w:rPr>
+      </w:pPr>
+      <w:r>
+        <w:t>Static and default methods allowed</w:t>
+      </w:r>
+    </w:p>
+    <w:p>
+      <w:pPr>
+        <w:pStyle w:val="ListParagraph"/>
+        <w:numPr>
+          <w:ilvl w:val="0"/>
+          <w:numId w:val="4"/>
+        </w:numPr>
+        <w:rPr>
+          <w:b/>
+        </w:rPr>
+      </w:pPr>
+      <w:r>
+        <w:t xml:space="preserve">To be implemented by stateless classes </w:t>
+      </w:r>
+      <w:r>
+        <w:rPr>
+          <w:b/>
+        </w:rPr>
+        <w:t>NO INSTANCE FIELDS</w:t>
+      </w:r>
+    </w:p>
+    <w:p>
+      <w:pPr>
+        <w:pStyle w:val="ListParagraph"/>
+        <w:numPr>
+          <w:ilvl w:val="0"/>
+          <w:numId w:val="4"/>
+        </w:numPr>
+        <w:rPr>
+          <w:b/>
+        </w:rPr>
+      </w:pPr>
+      <w:r>
+        <w:rPr>
+          <w:b/>
+        </w:rPr>
+        <w:t>@</w:t>
+      </w:r>
+      <w:proofErr w:type="spellStart"/>
+      <w:r>
+        <w:rPr>
+          <w:b/>
+        </w:rPr>
+        <w:t>FunctionalInterface</w:t>
+      </w:r>
+      <w:proofErr w:type="spellEnd"/>
+      <w:r>
+        <w:rPr>
+          <w:b/>
+        </w:rPr>
+        <w:t xml:space="preserve"> </w:t>
+      </w:r>
+      <w:r>
+        <w:t>Annotation checks for single abstract method property</w:t>
+      </w:r>
+    </w:p>
+    <w:p>
+      <w:pPr>
+        <w:rPr>
+          <w:b/>
+        </w:rPr>
+      </w:pPr>
+      <w:proofErr w:type="spellStart"/>
+      <w:r>
+        <w:rPr>
+          <w:b/>
+        </w:rPr>
+        <w:t>Lamda</w:t>
+      </w:r>
+      <w:proofErr w:type="spellEnd"/>
+      <w:r>
+        <w:rPr>
+          <w:b/>
+        </w:rPr>
+        <w:t xml:space="preserve"> Expression</w:t>
+      </w:r>
+    </w:p>
+    <w:p>
+      <w:pPr>
+        <w:pStyle w:val="ListParagraph"/>
+        <w:ind w:left="1440"/>
+        <w:rPr>
+          <w:b/>
+        </w:rPr>
+      </w:pPr>
+      <w:proofErr w:type="gramStart"/>
+      <w:r>
+        <w:rPr>
+          <w:b/>
+        </w:rPr>
+        <w:t>parameters</w:t>
+      </w:r>
+      <w:proofErr w:type="gramEnd"/>
+      <w:r>
+        <w:rPr>
+          <w:b/>
+        </w:rPr>
+        <w:t xml:space="preserve"> -&gt;body</w:t>
+      </w:r>
+    </w:p>
+    <w:p>
+      <w:pPr>
+        <w:rPr>
+          <w:b/>
+        </w:rPr>
+      </w:pPr>
+      <w:r>
+        <w:rPr>
+          <w:b/>
+        </w:rPr>
+        <w:t>Type Inference</w:t>
+      </w:r>
+    </w:p>
+    <w:p>
+      <w:r>
+        <w:rPr>
+          <w:b/>
+        </w:rPr>
+        <w:tab/>
+      </w:r>
+      <w:r>
+        <w:t xml:space="preserve">Mechanism used by compiler to inference a type that </w:t>
+      </w:r>
+      <w:proofErr w:type="gramStart"/>
+      <w:r>
+        <w:t xml:space="preserve">is not </w:t>
+      </w:r>
+      <w:r>
+        <w:t>specified</w:t>
+      </w:r>
+      <w:proofErr w:type="gramEnd"/>
+    </w:p>
     <w:p>
       <w:bookmarkStart w:id="0" w:name="_GoBack"/>
       <w:bookmarkEnd w:id="0"/>
@@ -14,6 +398,564 @@
     </w:sectPr>
   </w:body>
 </w:document>
+</file>
+
+<file path=word/numbering.xml><?xml version="1.0" encoding="utf-8"?>
+<w:numbering xmlns:wpc="http://schemas.microsoft.com/office/word/2010/wordprocessingCanvas" xmlns:cx="http://schemas.microsoft.com/office/drawing/2014/chartex" xmlns:cx1="http://schemas.microsoft.com/office/drawing/2015/9/8/chartex" xmlns:mc="http://schemas.openxmlformats.org/markup-compatibility/2006" xmlns:o="urn:schemas-microsoft-com:office:office" xmlns:r="http://schemas.openxmlformats.org/officeDocument/2006/relationships" xmlns:m="http://schemas.openxmlformats.org/officeDocument/2006/math" xmlns:v="urn:schemas-microsoft-com:vml" xmlns:wp14="http://schemas.microsoft.com/office/word/2010/wordprocessingDrawing" xmlns:wp="http://schemas.openxmlformats.org/drawingml/2006/wordprocessingDrawing" xmlns:w10="urn:schemas-microsoft-com:office:word" xmlns:w="http://schemas.openxmlformats.org/wordprocessingml/2006/main" xmlns:w14="http://schemas.microsoft.com/office/word/2010/wordml" xmlns:w15="http://schemas.microsoft.com/office/word/2012/wordml" xmlns:w16se="http://schemas.microsoft.com/office/word/2015/wordml/symex" xmlns:wpg="http://schemas.microsoft.com/office/word/2010/wordprocessingGroup" xmlns:wpi="http://schemas.microsoft.com/office/word/2010/wordprocessingInk" xmlns:wne="http://schemas.microsoft.com/office/word/2006/wordml" xmlns:wps="http://schemas.microsoft.com/office/word/2010/wordprocessingShape" mc:Ignorable="w14 w15 w16se wp14">
+  <w:abstractNum w:abstractNumId="0" w15:restartNumberingAfterBreak="0">
+    <w:nsid w:val="0EE62F26"/>
+    <w:multiLevelType w:val="hybridMultilevel"/>
+    <w:tmpl w:val="AD7885E2"/>
+    <w:lvl w:ilvl="0" w:tplc="04090001">
+      <w:start w:val="1"/>
+      <w:numFmt w:val="bullet"/>
+      <w:lvlText w:val=""/>
+      <w:lvlJc w:val="left"/>
+      <w:pPr>
+        <w:ind w:left="1440" w:hanging="360"/>
+      </w:pPr>
+      <w:rPr>
+        <w:rFonts w:ascii="Symbol" w:hAnsi="Symbol" w:hint="default"/>
+      </w:rPr>
+    </w:lvl>
+    <w:lvl w:ilvl="1" w:tplc="04090003" w:tentative="1">
+      <w:start w:val="1"/>
+      <w:numFmt w:val="bullet"/>
+      <w:lvlText w:val="o"/>
+      <w:lvlJc w:val="left"/>
+      <w:pPr>
+        <w:ind w:left="2160" w:hanging="360"/>
+      </w:pPr>
+      <w:rPr>
+        <w:rFonts w:ascii="Courier New" w:hAnsi="Courier New" w:cs="Courier New" w:hint="default"/>
+      </w:rPr>
+    </w:lvl>
+    <w:lvl w:ilvl="2" w:tplc="04090005" w:tentative="1">
+      <w:start w:val="1"/>
+      <w:numFmt w:val="bullet"/>
+      <w:lvlText w:val=""/>
+      <w:lvlJc w:val="left"/>
+      <w:pPr>
+        <w:ind w:left="2880" w:hanging="360"/>
+      </w:pPr>
+      <w:rPr>
+        <w:rFonts w:ascii="Wingdings" w:hAnsi="Wingdings" w:hint="default"/>
+      </w:rPr>
+    </w:lvl>
+    <w:lvl w:ilvl="3" w:tplc="04090001" w:tentative="1">
+      <w:start w:val="1"/>
+      <w:numFmt w:val="bullet"/>
+      <w:lvlText w:val=""/>
+      <w:lvlJc w:val="left"/>
+      <w:pPr>
+        <w:ind w:left="3600" w:hanging="360"/>
+      </w:pPr>
+      <w:rPr>
+        <w:rFonts w:ascii="Symbol" w:hAnsi="Symbol" w:hint="default"/>
+      </w:rPr>
+    </w:lvl>
+    <w:lvl w:ilvl="4" w:tplc="04090003" w:tentative="1">
+      <w:start w:val="1"/>
+      <w:numFmt w:val="bullet"/>
+      <w:lvlText w:val="o"/>
+      <w:lvlJc w:val="left"/>
+      <w:pPr>
+        <w:ind w:left="4320" w:hanging="360"/>
+      </w:pPr>
+      <w:rPr>
+        <w:rFonts w:ascii="Courier New" w:hAnsi="Courier New" w:cs="Courier New" w:hint="default"/>
+      </w:rPr>
+    </w:lvl>
+    <w:lvl w:ilvl="5" w:tplc="04090005" w:tentative="1">
+      <w:start w:val="1"/>
+      <w:numFmt w:val="bullet"/>
+      <w:lvlText w:val=""/>
+      <w:lvlJc w:val="left"/>
+      <w:pPr>
+        <w:ind w:left="5040" w:hanging="360"/>
+      </w:pPr>
+      <w:rPr>
+        <w:rFonts w:ascii="Wingdings" w:hAnsi="Wingdings" w:hint="default"/>
+      </w:rPr>
+    </w:lvl>
+    <w:lvl w:ilvl="6" w:tplc="04090001" w:tentative="1">
+      <w:start w:val="1"/>
+      <w:numFmt w:val="bullet"/>
+      <w:lvlText w:val=""/>
+      <w:lvlJc w:val="left"/>
+      <w:pPr>
+        <w:ind w:left="5760" w:hanging="360"/>
+      </w:pPr>
+      <w:rPr>
+        <w:rFonts w:ascii="Symbol" w:hAnsi="Symbol" w:hint="default"/>
+      </w:rPr>
+    </w:lvl>
+    <w:lvl w:ilvl="7" w:tplc="04090003" w:tentative="1">
+      <w:start w:val="1"/>
+      <w:numFmt w:val="bullet"/>
+      <w:lvlText w:val="o"/>
+      <w:lvlJc w:val="left"/>
+      <w:pPr>
+        <w:ind w:left="6480" w:hanging="360"/>
+      </w:pPr>
+      <w:rPr>
+        <w:rFonts w:ascii="Courier New" w:hAnsi="Courier New" w:cs="Courier New" w:hint="default"/>
+      </w:rPr>
+    </w:lvl>
+    <w:lvl w:ilvl="8" w:tplc="04090005" w:tentative="1">
+      <w:start w:val="1"/>
+      <w:numFmt w:val="bullet"/>
+      <w:lvlText w:val=""/>
+      <w:lvlJc w:val="left"/>
+      <w:pPr>
+        <w:ind w:left="7200" w:hanging="360"/>
+      </w:pPr>
+      <w:rPr>
+        <w:rFonts w:ascii="Wingdings" w:hAnsi="Wingdings" w:hint="default"/>
+      </w:rPr>
+    </w:lvl>
+  </w:abstractNum>
+  <w:abstractNum w:abstractNumId="1" w15:restartNumberingAfterBreak="0">
+    <w:nsid w:val="26E83C7E"/>
+    <w:multiLevelType w:val="hybridMultilevel"/>
+    <w:tmpl w:val="BFC8F0AA"/>
+    <w:lvl w:ilvl="0" w:tplc="04090001">
+      <w:start w:val="1"/>
+      <w:numFmt w:val="bullet"/>
+      <w:lvlText w:val=""/>
+      <w:lvlJc w:val="left"/>
+      <w:pPr>
+        <w:ind w:left="1440" w:hanging="360"/>
+      </w:pPr>
+      <w:rPr>
+        <w:rFonts w:ascii="Symbol" w:hAnsi="Symbol" w:hint="default"/>
+      </w:rPr>
+    </w:lvl>
+    <w:lvl w:ilvl="1" w:tplc="04090003" w:tentative="1">
+      <w:start w:val="1"/>
+      <w:numFmt w:val="bullet"/>
+      <w:lvlText w:val="o"/>
+      <w:lvlJc w:val="left"/>
+      <w:pPr>
+        <w:ind w:left="2160" w:hanging="360"/>
+      </w:pPr>
+      <w:rPr>
+        <w:rFonts w:ascii="Courier New" w:hAnsi="Courier New" w:cs="Courier New" w:hint="default"/>
+      </w:rPr>
+    </w:lvl>
+    <w:lvl w:ilvl="2" w:tplc="04090005" w:tentative="1">
+      <w:start w:val="1"/>
+      <w:numFmt w:val="bullet"/>
+      <w:lvlText w:val=""/>
+      <w:lvlJc w:val="left"/>
+      <w:pPr>
+        <w:ind w:left="2880" w:hanging="360"/>
+      </w:pPr>
+      <w:rPr>
+        <w:rFonts w:ascii="Wingdings" w:hAnsi="Wingdings" w:hint="default"/>
+      </w:rPr>
+    </w:lvl>
+    <w:lvl w:ilvl="3" w:tplc="04090001" w:tentative="1">
+      <w:start w:val="1"/>
+      <w:numFmt w:val="bullet"/>
+      <w:lvlText w:val=""/>
+      <w:lvlJc w:val="left"/>
+      <w:pPr>
+        <w:ind w:left="3600" w:hanging="360"/>
+      </w:pPr>
+      <w:rPr>
+        <w:rFonts w:ascii="Symbol" w:hAnsi="Symbol" w:hint="default"/>
+      </w:rPr>
+    </w:lvl>
+    <w:lvl w:ilvl="4" w:tplc="04090003" w:tentative="1">
+      <w:start w:val="1"/>
+      <w:numFmt w:val="bullet"/>
+      <w:lvlText w:val="o"/>
+      <w:lvlJc w:val="left"/>
+      <w:pPr>
+        <w:ind w:left="4320" w:hanging="360"/>
+      </w:pPr>
+      <w:rPr>
+        <w:rFonts w:ascii="Courier New" w:hAnsi="Courier New" w:cs="Courier New" w:hint="default"/>
+      </w:rPr>
+    </w:lvl>
+    <w:lvl w:ilvl="5" w:tplc="04090005" w:tentative="1">
+      <w:start w:val="1"/>
+      <w:numFmt w:val="bullet"/>
+      <w:lvlText w:val=""/>
+      <w:lvlJc w:val="left"/>
+      <w:pPr>
+        <w:ind w:left="5040" w:hanging="360"/>
+      </w:pPr>
+      <w:rPr>
+        <w:rFonts w:ascii="Wingdings" w:hAnsi="Wingdings" w:hint="default"/>
+      </w:rPr>
+    </w:lvl>
+    <w:lvl w:ilvl="6" w:tplc="04090001" w:tentative="1">
+      <w:start w:val="1"/>
+      <w:numFmt w:val="bullet"/>
+      <w:lvlText w:val=""/>
+      <w:lvlJc w:val="left"/>
+      <w:pPr>
+        <w:ind w:left="5760" w:hanging="360"/>
+      </w:pPr>
+      <w:rPr>
+        <w:rFonts w:ascii="Symbol" w:hAnsi="Symbol" w:hint="default"/>
+      </w:rPr>
+    </w:lvl>
+    <w:lvl w:ilvl="7" w:tplc="04090003" w:tentative="1">
+      <w:start w:val="1"/>
+      <w:numFmt w:val="bullet"/>
+      <w:lvlText w:val="o"/>
+      <w:lvlJc w:val="left"/>
+      <w:pPr>
+        <w:ind w:left="6480" w:hanging="360"/>
+      </w:pPr>
+      <w:rPr>
+        <w:rFonts w:ascii="Courier New" w:hAnsi="Courier New" w:cs="Courier New" w:hint="default"/>
+      </w:rPr>
+    </w:lvl>
+    <w:lvl w:ilvl="8" w:tplc="04090005" w:tentative="1">
+      <w:start w:val="1"/>
+      <w:numFmt w:val="bullet"/>
+      <w:lvlText w:val=""/>
+      <w:lvlJc w:val="left"/>
+      <w:pPr>
+        <w:ind w:left="7200" w:hanging="360"/>
+      </w:pPr>
+      <w:rPr>
+        <w:rFonts w:ascii="Wingdings" w:hAnsi="Wingdings" w:hint="default"/>
+      </w:rPr>
+    </w:lvl>
+  </w:abstractNum>
+  <w:abstractNum w:abstractNumId="2" w15:restartNumberingAfterBreak="0">
+    <w:nsid w:val="3FDB012C"/>
+    <w:multiLevelType w:val="hybridMultilevel"/>
+    <w:tmpl w:val="40D20722"/>
+    <w:lvl w:ilvl="0" w:tplc="04090001">
+      <w:start w:val="1"/>
+      <w:numFmt w:val="bullet"/>
+      <w:lvlText w:val=""/>
+      <w:lvlJc w:val="left"/>
+      <w:pPr>
+        <w:ind w:left="1440" w:hanging="360"/>
+      </w:pPr>
+      <w:rPr>
+        <w:rFonts w:ascii="Symbol" w:hAnsi="Symbol" w:hint="default"/>
+      </w:rPr>
+    </w:lvl>
+    <w:lvl w:ilvl="1" w:tplc="04090003" w:tentative="1">
+      <w:start w:val="1"/>
+      <w:numFmt w:val="bullet"/>
+      <w:lvlText w:val="o"/>
+      <w:lvlJc w:val="left"/>
+      <w:pPr>
+        <w:ind w:left="2160" w:hanging="360"/>
+      </w:pPr>
+      <w:rPr>
+        <w:rFonts w:ascii="Courier New" w:hAnsi="Courier New" w:cs="Courier New" w:hint="default"/>
+      </w:rPr>
+    </w:lvl>
+    <w:lvl w:ilvl="2" w:tplc="04090005" w:tentative="1">
+      <w:start w:val="1"/>
+      <w:numFmt w:val="bullet"/>
+      <w:lvlText w:val=""/>
+      <w:lvlJc w:val="left"/>
+      <w:pPr>
+        <w:ind w:left="2880" w:hanging="360"/>
+      </w:pPr>
+      <w:rPr>
+        <w:rFonts w:ascii="Wingdings" w:hAnsi="Wingdings" w:hint="default"/>
+      </w:rPr>
+    </w:lvl>
+    <w:lvl w:ilvl="3" w:tplc="04090001" w:tentative="1">
+      <w:start w:val="1"/>
+      <w:numFmt w:val="bullet"/>
+      <w:lvlText w:val=""/>
+      <w:lvlJc w:val="left"/>
+      <w:pPr>
+        <w:ind w:left="3600" w:hanging="360"/>
+      </w:pPr>
+      <w:rPr>
+        <w:rFonts w:ascii="Symbol" w:hAnsi="Symbol" w:hint="default"/>
+      </w:rPr>
+    </w:lvl>
+    <w:lvl w:ilvl="4" w:tplc="04090003" w:tentative="1">
+      <w:start w:val="1"/>
+      <w:numFmt w:val="bullet"/>
+      <w:lvlText w:val="o"/>
+      <w:lvlJc w:val="left"/>
+      <w:pPr>
+        <w:ind w:left="4320" w:hanging="360"/>
+      </w:pPr>
+      <w:rPr>
+        <w:rFonts w:ascii="Courier New" w:hAnsi="Courier New" w:cs="Courier New" w:hint="default"/>
+      </w:rPr>
+    </w:lvl>
+    <w:lvl w:ilvl="5" w:tplc="04090005" w:tentative="1">
+      <w:start w:val="1"/>
+      <w:numFmt w:val="bullet"/>
+      <w:lvlText w:val=""/>
+      <w:lvlJc w:val="left"/>
+      <w:pPr>
+        <w:ind w:left="5040" w:hanging="360"/>
+      </w:pPr>
+      <w:rPr>
+        <w:rFonts w:ascii="Wingdings" w:hAnsi="Wingdings" w:hint="default"/>
+      </w:rPr>
+    </w:lvl>
+    <w:lvl w:ilvl="6" w:tplc="04090001" w:tentative="1">
+      <w:start w:val="1"/>
+      <w:numFmt w:val="bullet"/>
+      <w:lvlText w:val=""/>
+      <w:lvlJc w:val="left"/>
+      <w:pPr>
+        <w:ind w:left="5760" w:hanging="360"/>
+      </w:pPr>
+      <w:rPr>
+        <w:rFonts w:ascii="Symbol" w:hAnsi="Symbol" w:hint="default"/>
+      </w:rPr>
+    </w:lvl>
+    <w:lvl w:ilvl="7" w:tplc="04090003" w:tentative="1">
+      <w:start w:val="1"/>
+      <w:numFmt w:val="bullet"/>
+      <w:lvlText w:val="o"/>
+      <w:lvlJc w:val="left"/>
+      <w:pPr>
+        <w:ind w:left="6480" w:hanging="360"/>
+      </w:pPr>
+      <w:rPr>
+        <w:rFonts w:ascii="Courier New" w:hAnsi="Courier New" w:cs="Courier New" w:hint="default"/>
+      </w:rPr>
+    </w:lvl>
+    <w:lvl w:ilvl="8" w:tplc="04090005" w:tentative="1">
+      <w:start w:val="1"/>
+      <w:numFmt w:val="bullet"/>
+      <w:lvlText w:val=""/>
+      <w:lvlJc w:val="left"/>
+      <w:pPr>
+        <w:ind w:left="7200" w:hanging="360"/>
+      </w:pPr>
+      <w:rPr>
+        <w:rFonts w:ascii="Wingdings" w:hAnsi="Wingdings" w:hint="default"/>
+      </w:rPr>
+    </w:lvl>
+  </w:abstractNum>
+  <w:abstractNum w:abstractNumId="3" w15:restartNumberingAfterBreak="0">
+    <w:nsid w:val="694F561B"/>
+    <w:multiLevelType w:val="hybridMultilevel"/>
+    <w:tmpl w:val="03CE4020"/>
+    <w:lvl w:ilvl="0" w:tplc="0409000F">
+      <w:start w:val="1"/>
+      <w:numFmt w:val="decimal"/>
+      <w:lvlText w:val="%1."/>
+      <w:lvlJc w:val="left"/>
+      <w:pPr>
+        <w:ind w:left="720" w:hanging="360"/>
+      </w:pPr>
+    </w:lvl>
+    <w:lvl w:ilvl="1" w:tplc="04090019" w:tentative="1">
+      <w:start w:val="1"/>
+      <w:numFmt w:val="lowerLetter"/>
+      <w:lvlText w:val="%2."/>
+      <w:lvlJc w:val="left"/>
+      <w:pPr>
+        <w:ind w:left="1440" w:hanging="360"/>
+      </w:pPr>
+    </w:lvl>
+    <w:lvl w:ilvl="2" w:tplc="0409001B" w:tentative="1">
+      <w:start w:val="1"/>
+      <w:numFmt w:val="lowerRoman"/>
+      <w:lvlText w:val="%3."/>
+      <w:lvlJc w:val="right"/>
+      <w:pPr>
+        <w:ind w:left="2160" w:hanging="180"/>
+      </w:pPr>
+    </w:lvl>
+    <w:lvl w:ilvl="3" w:tplc="0409000F" w:tentative="1">
+      <w:start w:val="1"/>
+      <w:numFmt w:val="decimal"/>
+      <w:lvlText w:val="%4."/>
+      <w:lvlJc w:val="left"/>
+      <w:pPr>
+        <w:ind w:left="2880" w:hanging="360"/>
+      </w:pPr>
+    </w:lvl>
+    <w:lvl w:ilvl="4" w:tplc="04090019" w:tentative="1">
+      <w:start w:val="1"/>
+      <w:numFmt w:val="lowerLetter"/>
+      <w:lvlText w:val="%5."/>
+      <w:lvlJc w:val="left"/>
+      <w:pPr>
+        <w:ind w:left="3600" w:hanging="360"/>
+      </w:pPr>
+    </w:lvl>
+    <w:lvl w:ilvl="5" w:tplc="0409001B" w:tentative="1">
+      <w:start w:val="1"/>
+      <w:numFmt w:val="lowerRoman"/>
+      <w:lvlText w:val="%6."/>
+      <w:lvlJc w:val="right"/>
+      <w:pPr>
+        <w:ind w:left="4320" w:hanging="180"/>
+      </w:pPr>
+    </w:lvl>
+    <w:lvl w:ilvl="6" w:tplc="0409000F" w:tentative="1">
+      <w:start w:val="1"/>
+      <w:numFmt w:val="decimal"/>
+      <w:lvlText w:val="%7."/>
+      <w:lvlJc w:val="left"/>
+      <w:pPr>
+        <w:ind w:left="5040" w:hanging="360"/>
+      </w:pPr>
+    </w:lvl>
+    <w:lvl w:ilvl="7" w:tplc="04090019" w:tentative="1">
+      <w:start w:val="1"/>
+      <w:numFmt w:val="lowerLetter"/>
+      <w:lvlText w:val="%8."/>
+      <w:lvlJc w:val="left"/>
+      <w:pPr>
+        <w:ind w:left="5760" w:hanging="360"/>
+      </w:pPr>
+    </w:lvl>
+    <w:lvl w:ilvl="8" w:tplc="0409001B" w:tentative="1">
+      <w:start w:val="1"/>
+      <w:numFmt w:val="lowerRoman"/>
+      <w:lvlText w:val="%9."/>
+      <w:lvlJc w:val="right"/>
+      <w:pPr>
+        <w:ind w:left="6480" w:hanging="180"/>
+      </w:pPr>
+    </w:lvl>
+  </w:abstractNum>
+  <w:abstractNum w:abstractNumId="4" w15:restartNumberingAfterBreak="0">
+    <w:nsid w:val="7DD64689"/>
+    <w:multiLevelType w:val="hybridMultilevel"/>
+    <w:tmpl w:val="957AF8A4"/>
+    <w:lvl w:ilvl="0" w:tplc="04090001">
+      <w:start w:val="1"/>
+      <w:numFmt w:val="bullet"/>
+      <w:lvlText w:val=""/>
+      <w:lvlJc w:val="left"/>
+      <w:pPr>
+        <w:ind w:left="1440" w:hanging="360"/>
+      </w:pPr>
+      <w:rPr>
+        <w:rFonts w:ascii="Symbol" w:hAnsi="Symbol" w:hint="default"/>
+      </w:rPr>
+    </w:lvl>
+    <w:lvl w:ilvl="1" w:tplc="04090003" w:tentative="1">
+      <w:start w:val="1"/>
+      <w:numFmt w:val="bullet"/>
+      <w:lvlText w:val="o"/>
+      <w:lvlJc w:val="left"/>
+      <w:pPr>
+        <w:ind w:left="2160" w:hanging="360"/>
+      </w:pPr>
+      <w:rPr>
+        <w:rFonts w:ascii="Courier New" w:hAnsi="Courier New" w:cs="Courier New" w:hint="default"/>
+      </w:rPr>
+    </w:lvl>
+    <w:lvl w:ilvl="2" w:tplc="04090005" w:tentative="1">
+      <w:start w:val="1"/>
+      <w:numFmt w:val="bullet"/>
+      <w:lvlText w:val=""/>
+      <w:lvlJc w:val="left"/>
+      <w:pPr>
+        <w:ind w:left="2880" w:hanging="360"/>
+      </w:pPr>
+      <w:rPr>
+        <w:rFonts w:ascii="Wingdings" w:hAnsi="Wingdings" w:hint="default"/>
+      </w:rPr>
+    </w:lvl>
+    <w:lvl w:ilvl="3" w:tplc="04090001" w:tentative="1">
+      <w:start w:val="1"/>
+      <w:numFmt w:val="bullet"/>
+      <w:lvlText w:val=""/>
+      <w:lvlJc w:val="left"/>
+      <w:pPr>
+        <w:ind w:left="3600" w:hanging="360"/>
+      </w:pPr>
+      <w:rPr>
+        <w:rFonts w:ascii="Symbol" w:hAnsi="Symbol" w:hint="default"/>
+      </w:rPr>
+    </w:lvl>
+    <w:lvl w:ilvl="4" w:tplc="04090003" w:tentative="1">
+      <w:start w:val="1"/>
+      <w:numFmt w:val="bullet"/>
+      <w:lvlText w:val="o"/>
+      <w:lvlJc w:val="left"/>
+      <w:pPr>
+        <w:ind w:left="4320" w:hanging="360"/>
+      </w:pPr>
+      <w:rPr>
+        <w:rFonts w:ascii="Courier New" w:hAnsi="Courier New" w:cs="Courier New" w:hint="default"/>
+      </w:rPr>
+    </w:lvl>
+    <w:lvl w:ilvl="5" w:tplc="04090005" w:tentative="1">
+      <w:start w:val="1"/>
+      <w:numFmt w:val="bullet"/>
+      <w:lvlText w:val=""/>
+      <w:lvlJc w:val="left"/>
+      <w:pPr>
+        <w:ind w:left="5040" w:hanging="360"/>
+      </w:pPr>
+      <w:rPr>
+        <w:rFonts w:ascii="Wingdings" w:hAnsi="Wingdings" w:hint="default"/>
+      </w:rPr>
+    </w:lvl>
+    <w:lvl w:ilvl="6" w:tplc="04090001" w:tentative="1">
+      <w:start w:val="1"/>
+      <w:numFmt w:val="bullet"/>
+      <w:lvlText w:val=""/>
+      <w:lvlJc w:val="left"/>
+      <w:pPr>
+        <w:ind w:left="5760" w:hanging="360"/>
+      </w:pPr>
+      <w:rPr>
+        <w:rFonts w:ascii="Symbol" w:hAnsi="Symbol" w:hint="default"/>
+      </w:rPr>
+    </w:lvl>
+    <w:lvl w:ilvl="7" w:tplc="04090003" w:tentative="1">
+      <w:start w:val="1"/>
+      <w:numFmt w:val="bullet"/>
+      <w:lvlText w:val="o"/>
+      <w:lvlJc w:val="left"/>
+      <w:pPr>
+        <w:ind w:left="6480" w:hanging="360"/>
+      </w:pPr>
+      <w:rPr>
+        <w:rFonts w:ascii="Courier New" w:hAnsi="Courier New" w:cs="Courier New" w:hint="default"/>
+      </w:rPr>
+    </w:lvl>
+    <w:lvl w:ilvl="8" w:tplc="04090005" w:tentative="1">
+      <w:start w:val="1"/>
+      <w:numFmt w:val="bullet"/>
+      <w:lvlText w:val=""/>
+      <w:lvlJc w:val="left"/>
+      <w:pPr>
+        <w:ind w:left="7200" w:hanging="360"/>
+      </w:pPr>
+      <w:rPr>
+        <w:rFonts w:ascii="Wingdings" w:hAnsi="Wingdings" w:hint="default"/>
+      </w:rPr>
+    </w:lvl>
+  </w:abstractNum>
+  <w:num w:numId="1">
+    <w:abstractNumId w:val="0"/>
+  </w:num>
+  <w:num w:numId="2">
+    <w:abstractNumId w:val="3"/>
+  </w:num>
+  <w:num w:numId="3">
+    <w:abstractNumId w:val="4"/>
+  </w:num>
+  <w:num w:numId="4">
+    <w:abstractNumId w:val="1"/>
+  </w:num>
+  <w:num w:numId="5">
+    <w:abstractNumId w:val="2"/>
+  </w:num>
+</w:numbering>
 </file>
 
 <file path=word/styles.xml><?xml version="1.0" encoding="utf-8"?>
@@ -437,6 +1379,17 @@
     <w:semiHidden/>
     <w:unhideWhenUsed/>
   </w:style>
+  <w:style w:type="paragraph" w:styleId="ListParagraph">
+    <w:name w:val="List Paragraph"/>
+    <w:basedOn w:val="Normal"/>
+    <w:uiPriority w:val="34"/>
+    <w:qFormat/>
+    <w:rsid w:val="00803C7C"/>
+    <w:pPr>
+      <w:ind w:left="720"/>
+      <w:contextualSpacing/>
+    </w:pPr>
+  </w:style>
 </w:styles>
 </file>
 

</xml_diff>